<commit_message>
update to our overview
</commit_message>
<xml_diff>
--- a/Project Overview.docx
+++ b/Project Overview.docx
@@ -13,6 +13,10 @@
     <w:p>
       <w:pPr>
         <w:pStyle w:val="Heading1"/>
+        <w:numPr>
+          <w:ilvl w:val="0"/>
+          <w:numId w:val="0"/>
+        </w:numPr>
       </w:pPr>
       <w:r>
         <w:t>Goal</w:t>
@@ -20,12 +24,47 @@
     </w:p>
     <w:p>
       <w:r>
-        <w:t>We are trying to build a ledger which records the transactions of and available amounts of resources across the Island.</w:t>
-      </w:r>
-    </w:p>
-    <w:p>
-      <w:r>
-        <w:t>The benefits of these we are hoping to achieve are;</w:t>
+        <w:t xml:space="preserve">We are trying to build a ledger </w:t>
+      </w:r>
+      <w:r>
+        <w:t xml:space="preserve">of records </w:t>
+      </w:r>
+      <w:r>
+        <w:t xml:space="preserve">which </w:t>
+      </w:r>
+      <w:r>
+        <w:t xml:space="preserve">can </w:t>
+      </w:r>
+      <w:r>
+        <w:t>record</w:t>
+      </w:r>
+      <w:r>
+        <w:t xml:space="preserve"> information about landownership, infrastructure, </w:t>
+      </w:r>
+      <w:r>
+        <w:t xml:space="preserve">resources </w:t>
+      </w:r>
+      <w:r>
+        <w:t xml:space="preserve">and trade </w:t>
+      </w:r>
+      <w:r>
+        <w:t>across the Island.</w:t>
+      </w:r>
+    </w:p>
+    <w:p>
+      <w:r>
+        <w:t>The versatility of our design means that there are many applications of our blockchain, but we will probably focus on one or two in our presentation.</w:t>
+      </w:r>
+    </w:p>
+    <w:p>
+      <w:r>
+        <w:t xml:space="preserve">The </w:t>
+      </w:r>
+      <w:r>
+        <w:t xml:space="preserve">potential applications </w:t>
+      </w:r>
+      <w:r>
+        <w:t>are;</w:t>
       </w:r>
     </w:p>
     <w:p>
@@ -49,6 +88,24 @@
         </w:numPr>
       </w:pPr>
       <w:r>
+        <w:t xml:space="preserve">Preventing Land Grabs, by having a clear record </w:t>
+      </w:r>
+      <w:r>
+        <w:t xml:space="preserve">of </w:t>
+      </w:r>
+      <w:r>
+        <w:t>ownership of land.</w:t>
+      </w:r>
+    </w:p>
+    <w:p>
+      <w:pPr>
+        <w:pStyle w:val="ListParagraph"/>
+        <w:numPr>
+          <w:ilvl w:val="0"/>
+          <w:numId w:val="1"/>
+        </w:numPr>
+      </w:pPr>
+      <w:r>
         <w:t>Giving the Government, Central Bank and NGOs a better understanding of the needs of different communities and the performance of the economy.</w:t>
       </w:r>
     </w:p>
@@ -69,7 +126,23 @@
     </w:p>
     <w:p>
       <w:pPr>
+        <w:pStyle w:val="ListParagraph"/>
+        <w:numPr>
+          <w:ilvl w:val="0"/>
+          <w:numId w:val="1"/>
+        </w:numPr>
+      </w:pPr>
+      <w:r>
+        <w:t>Recording weather in different parts of the island and using this information to improve weather forecasting, disaster relief etc.</w:t>
+      </w:r>
+    </w:p>
+    <w:p>
+      <w:pPr>
         <w:pStyle w:val="Heading1"/>
+        <w:numPr>
+          <w:ilvl w:val="0"/>
+          <w:numId w:val="0"/>
+        </w:numPr>
       </w:pPr>
       <w:r>
         <w:t>Problems to Solve</w:t>
@@ -126,6 +199,10 @@
     <w:p>
       <w:pPr>
         <w:pStyle w:val="Heading1"/>
+        <w:numPr>
+          <w:ilvl w:val="0"/>
+          <w:numId w:val="0"/>
+        </w:numPr>
       </w:pPr>
       <w:r>
         <w:t>Main Ideas</w:t>
@@ -164,6 +241,33 @@
         </w:numPr>
       </w:pPr>
       <w:r>
+        <w:t>Hash each block using the private key of each node to prove that it came from them. This means that we only need to hash once instead of twice.</w:t>
+      </w:r>
+    </w:p>
+    <w:p>
+      <w:pPr>
+        <w:pStyle w:val="ListParagraph"/>
+        <w:numPr>
+          <w:ilvl w:val="0"/>
+          <w:numId w:val="3"/>
+        </w:numPr>
+      </w:pPr>
+      <w:r>
+        <w:t>Design the ‘Correct’ Chain selection algorithm so that it selects the chain with the most Unique Contributors, so the chain cannot be overloaded by a more powerful computer with a higher has rate. This enables us to have high security without having ‘proof of work’</w:t>
+      </w:r>
+      <w:r>
+        <w:t>.</w:t>
+      </w:r>
+    </w:p>
+    <w:p>
+      <w:pPr>
+        <w:pStyle w:val="ListParagraph"/>
+        <w:numPr>
+          <w:ilvl w:val="0"/>
+          <w:numId w:val="3"/>
+        </w:numPr>
+      </w:pPr>
+      <w:r>
         <w:t>Make proof of work very easy to keep processing power and electricity requirements low.</w:t>
       </w:r>
     </w:p>
@@ -194,21 +298,302 @@
     <w:p>
       <w:pPr>
         <w:pStyle w:val="Heading1"/>
-      </w:pPr>
-      <w:r>
+        <w:numPr>
+          <w:ilvl w:val="0"/>
+          <w:numId w:val="0"/>
+        </w:numPr>
+      </w:pPr>
+      <w:r>
+        <w:lastRenderedPageBreak/>
         <w:t>Implementation</w:t>
       </w:r>
     </w:p>
     <w:p>
       <w:pPr>
+        <w:pStyle w:val="Heading1"/>
+        <w:numPr>
+          <w:ilvl w:val="0"/>
+          <w:numId w:val="7"/>
+        </w:numPr>
+        <w:spacing w:before="0"/>
+        <w:rPr>
+          <w:rFonts w:asciiTheme="minorHAnsi" w:eastAsiaTheme="minorHAnsi" w:hAnsiTheme="minorHAnsi" w:cstheme="minorBidi"/>
+          <w:color w:val="auto"/>
+          <w:sz w:val="22"/>
+          <w:szCs w:val="22"/>
+        </w:rPr>
+      </w:pPr>
+      <w:r>
+        <w:rPr>
+          <w:rFonts w:asciiTheme="minorHAnsi" w:eastAsiaTheme="minorHAnsi" w:hAnsiTheme="minorHAnsi" w:cstheme="minorBidi"/>
+          <w:color w:val="auto"/>
+          <w:sz w:val="22"/>
+          <w:szCs w:val="22"/>
+        </w:rPr>
+        <w:t>Every submission of information to the blockchain is signed using a private key to prove who it has come from.</w:t>
+      </w:r>
+    </w:p>
+    <w:p>
+      <w:pPr>
+        <w:pStyle w:val="Heading1"/>
+        <w:numPr>
+          <w:ilvl w:val="0"/>
+          <w:numId w:val="7"/>
+        </w:numPr>
+        <w:spacing w:before="0"/>
+        <w:rPr>
+          <w:rFonts w:asciiTheme="minorHAnsi" w:eastAsiaTheme="minorHAnsi" w:hAnsiTheme="minorHAnsi" w:cstheme="minorBidi"/>
+          <w:color w:val="auto"/>
+          <w:sz w:val="22"/>
+          <w:szCs w:val="22"/>
+        </w:rPr>
+      </w:pPr>
+      <w:r>
+        <w:rPr>
+          <w:rFonts w:asciiTheme="minorHAnsi" w:eastAsiaTheme="minorHAnsi" w:hAnsiTheme="minorHAnsi" w:cstheme="minorBidi"/>
+          <w:color w:val="auto"/>
+          <w:sz w:val="22"/>
+          <w:szCs w:val="22"/>
+        </w:rPr>
+        <w:t>Who has each public key is public information and the creation of new public/private key pairing is carefully regulated (approval by current nodes?)</w:t>
+      </w:r>
+    </w:p>
+    <w:p>
+      <w:pPr>
+        <w:pStyle w:val="Heading1"/>
+        <w:numPr>
+          <w:ilvl w:val="0"/>
+          <w:numId w:val="7"/>
+        </w:numPr>
+        <w:spacing w:before="0"/>
+        <w:rPr>
+          <w:rFonts w:asciiTheme="minorHAnsi" w:eastAsiaTheme="minorHAnsi" w:hAnsiTheme="minorHAnsi" w:cstheme="minorBidi"/>
+          <w:color w:val="auto"/>
+          <w:sz w:val="22"/>
+          <w:szCs w:val="22"/>
+        </w:rPr>
+      </w:pPr>
+      <w:r>
+        <w:rPr>
+          <w:rFonts w:asciiTheme="minorHAnsi" w:eastAsiaTheme="minorHAnsi" w:hAnsiTheme="minorHAnsi" w:cstheme="minorBidi"/>
+          <w:color w:val="auto"/>
+          <w:sz w:val="22"/>
+          <w:szCs w:val="22"/>
+        </w:rPr>
+        <w:t xml:space="preserve">Every time a community submits information to the blockchain </w:t>
+      </w:r>
+      <w:r>
+        <w:rPr>
+          <w:rFonts w:asciiTheme="minorHAnsi" w:eastAsiaTheme="minorHAnsi" w:hAnsiTheme="minorHAnsi" w:cstheme="minorBidi"/>
+          <w:color w:val="auto"/>
+          <w:sz w:val="22"/>
+          <w:szCs w:val="22"/>
+        </w:rPr>
+        <w:t>this creates a new block.</w:t>
+      </w:r>
+    </w:p>
+    <w:p>
+      <w:pPr>
+        <w:pStyle w:val="Heading1"/>
+        <w:numPr>
+          <w:ilvl w:val="0"/>
+          <w:numId w:val="7"/>
+        </w:numPr>
+        <w:spacing w:before="0"/>
+        <w:rPr>
+          <w:rFonts w:asciiTheme="minorHAnsi" w:eastAsiaTheme="minorHAnsi" w:hAnsiTheme="minorHAnsi" w:cstheme="minorBidi"/>
+          <w:color w:val="auto"/>
+          <w:sz w:val="22"/>
+          <w:szCs w:val="22"/>
+        </w:rPr>
+      </w:pPr>
+      <w:r>
+        <w:rPr>
+          <w:rFonts w:asciiTheme="minorHAnsi" w:eastAsiaTheme="minorHAnsi" w:hAnsiTheme="minorHAnsi" w:cstheme="minorBidi"/>
+          <w:color w:val="auto"/>
+          <w:sz w:val="22"/>
+          <w:szCs w:val="22"/>
+        </w:rPr>
+        <w:t>In the case where there are 2 chains claiming to be genuine, instead of accepting the one that is hardest to create in terms of proof of work required we can look at the number of unique private keys that have signed new blocks since the 2 chains last agreed to decide which chain to accept. This means that someone can’t overwrite the chain by using a powerful computer unless they forge the private key signature which should be basically impossible.</w:t>
+      </w:r>
+    </w:p>
+    <w:p>
+      <w:pPr>
+        <w:pStyle w:val="Heading1"/>
+        <w:numPr>
+          <w:ilvl w:val="0"/>
+          <w:numId w:val="7"/>
+        </w:numPr>
+        <w:spacing w:before="0"/>
+        <w:rPr>
+          <w:rFonts w:asciiTheme="minorHAnsi" w:eastAsiaTheme="minorHAnsi" w:hAnsiTheme="minorHAnsi" w:cstheme="minorBidi"/>
+          <w:color w:val="auto"/>
+          <w:sz w:val="22"/>
+          <w:szCs w:val="22"/>
+        </w:rPr>
+      </w:pPr>
+      <w:r>
+        <w:rPr>
+          <w:rFonts w:asciiTheme="minorHAnsi" w:eastAsiaTheme="minorHAnsi" w:hAnsiTheme="minorHAnsi" w:cstheme="minorBidi"/>
+          <w:color w:val="auto"/>
+          <w:sz w:val="22"/>
+          <w:szCs w:val="22"/>
+        </w:rPr>
+        <w:t>The hashing of blocks and the private signing that proofs the origin of a statement are one and the same.</w:t>
+      </w:r>
+    </w:p>
+    <w:p>
+      <w:pPr>
+        <w:pStyle w:val="Heading1"/>
+        <w:numPr>
+          <w:ilvl w:val="0"/>
+          <w:numId w:val="7"/>
+        </w:numPr>
+        <w:spacing w:before="0"/>
+        <w:rPr>
+          <w:rFonts w:asciiTheme="minorHAnsi" w:eastAsiaTheme="minorHAnsi" w:hAnsiTheme="minorHAnsi" w:cstheme="minorBidi"/>
+          <w:color w:val="auto"/>
+          <w:sz w:val="22"/>
+          <w:szCs w:val="22"/>
+        </w:rPr>
+      </w:pPr>
+      <w:r>
+        <w:rPr>
+          <w:rFonts w:asciiTheme="minorHAnsi" w:eastAsiaTheme="minorHAnsi" w:hAnsiTheme="minorHAnsi" w:cstheme="minorBidi"/>
+          <w:color w:val="auto"/>
+          <w:sz w:val="22"/>
+          <w:szCs w:val="22"/>
+        </w:rPr>
+        <w:t xml:space="preserve">Use open source python packages (probably </w:t>
+      </w:r>
+      <w:proofErr w:type="spellStart"/>
+      <w:r>
+        <w:rPr>
+          <w:rFonts w:asciiTheme="minorHAnsi" w:eastAsiaTheme="minorHAnsi" w:hAnsiTheme="minorHAnsi" w:cstheme="minorBidi"/>
+          <w:color w:val="auto"/>
+          <w:sz w:val="22"/>
+          <w:szCs w:val="22"/>
+        </w:rPr>
+        <w:t>PyCrypto</w:t>
+      </w:r>
+      <w:proofErr w:type="spellEnd"/>
+      <w:r>
+        <w:rPr>
+          <w:rFonts w:asciiTheme="minorHAnsi" w:eastAsiaTheme="minorHAnsi" w:hAnsiTheme="minorHAnsi" w:cstheme="minorBidi"/>
+          <w:color w:val="auto"/>
+          <w:sz w:val="22"/>
+          <w:szCs w:val="22"/>
+        </w:rPr>
+        <w:t xml:space="preserve"> and </w:t>
+      </w:r>
+      <w:proofErr w:type="spellStart"/>
+      <w:r>
+        <w:rPr>
+          <w:rFonts w:asciiTheme="minorHAnsi" w:eastAsiaTheme="minorHAnsi" w:hAnsiTheme="minorHAnsi" w:cstheme="minorBidi"/>
+          <w:color w:val="auto"/>
+          <w:sz w:val="22"/>
+          <w:szCs w:val="22"/>
+        </w:rPr>
+        <w:t>TCPiP</w:t>
+      </w:r>
+      <w:proofErr w:type="spellEnd"/>
+      <w:r>
+        <w:rPr>
+          <w:rFonts w:asciiTheme="minorHAnsi" w:eastAsiaTheme="minorHAnsi" w:hAnsiTheme="minorHAnsi" w:cstheme="minorBidi"/>
+          <w:color w:val="auto"/>
+          <w:sz w:val="22"/>
+          <w:szCs w:val="22"/>
+        </w:rPr>
+        <w:t>) for the public/private key encryption and Mesh network.</w:t>
+      </w:r>
+    </w:p>
+    <w:p>
+      <w:pPr>
+        <w:pStyle w:val="Heading1"/>
+        <w:numPr>
+          <w:ilvl w:val="0"/>
+          <w:numId w:val="7"/>
+        </w:numPr>
+        <w:spacing w:before="0"/>
+        <w:rPr>
+          <w:rFonts w:asciiTheme="minorHAnsi" w:eastAsiaTheme="minorHAnsi" w:hAnsiTheme="minorHAnsi" w:cstheme="minorBidi"/>
+          <w:color w:val="auto"/>
+          <w:sz w:val="22"/>
+          <w:szCs w:val="22"/>
+        </w:rPr>
+      </w:pPr>
+      <w:r>
+        <w:rPr>
+          <w:rFonts w:asciiTheme="minorHAnsi" w:eastAsiaTheme="minorHAnsi" w:hAnsiTheme="minorHAnsi" w:cstheme="minorBidi"/>
+          <w:color w:val="auto"/>
+          <w:sz w:val="22"/>
+          <w:szCs w:val="22"/>
+        </w:rPr>
+        <w:t xml:space="preserve">Network designed so that extra </w:t>
+      </w:r>
+      <w:r>
+        <w:rPr>
+          <w:rFonts w:asciiTheme="minorHAnsi" w:eastAsiaTheme="minorHAnsi" w:hAnsiTheme="minorHAnsi" w:cstheme="minorBidi"/>
+          <w:color w:val="auto"/>
+          <w:sz w:val="22"/>
+          <w:szCs w:val="22"/>
+        </w:rPr>
+        <w:t>records</w:t>
+      </w:r>
+      <w:r>
+        <w:rPr>
+          <w:rFonts w:asciiTheme="minorHAnsi" w:eastAsiaTheme="minorHAnsi" w:hAnsiTheme="minorHAnsi" w:cstheme="minorBidi"/>
+          <w:color w:val="auto"/>
+          <w:sz w:val="22"/>
+          <w:szCs w:val="22"/>
+        </w:rPr>
+        <w:t xml:space="preserve"> can be added to the network </w:t>
+      </w:r>
+      <w:r>
+        <w:rPr>
+          <w:rFonts w:asciiTheme="minorHAnsi" w:eastAsiaTheme="minorHAnsi" w:hAnsiTheme="minorHAnsi" w:cstheme="minorBidi"/>
+          <w:color w:val="auto"/>
+          <w:sz w:val="22"/>
+          <w:szCs w:val="22"/>
+        </w:rPr>
+        <w:t>later</w:t>
+      </w:r>
+      <w:r>
+        <w:rPr>
+          <w:rFonts w:asciiTheme="minorHAnsi" w:eastAsiaTheme="minorHAnsi" w:hAnsiTheme="minorHAnsi" w:cstheme="minorBidi"/>
+          <w:color w:val="auto"/>
+          <w:sz w:val="22"/>
+          <w:szCs w:val="22"/>
+        </w:rPr>
+        <w:t>.</w:t>
+      </w:r>
+    </w:p>
+    <w:p/>
+    <w:p>
+      <w:pPr>
+        <w:pStyle w:val="Heading2"/>
+        <w:numPr>
+          <w:ilvl w:val="0"/>
+          <w:numId w:val="0"/>
+        </w:numPr>
+      </w:pPr>
+      <w:r>
+        <w:t>Blocks accepted if:</w:t>
+      </w:r>
+    </w:p>
+    <w:p>
+      <w:pPr>
         <w:pStyle w:val="ListParagraph"/>
         <w:numPr>
           <w:ilvl w:val="0"/>
-          <w:numId w:val="4"/>
-        </w:numPr>
-      </w:pPr>
-      <w:r>
-        <w:t>Every submission of information to the blockchain is signed using a private key to prove who it has come from.</w:t>
+          <w:numId w:val="9"/>
+        </w:numPr>
+      </w:pPr>
+      <w:r>
+        <w:t>The hash was creating using the private key of the Node that the block came from</w:t>
+      </w:r>
+      <w:r>
+        <w:t>. This can be checked by anyone knowing the public key of the Node.</w:t>
       </w:r>
     </w:p>
     <w:p>
@@ -216,11 +601,23 @@
         <w:pStyle w:val="ListParagraph"/>
         <w:numPr>
           <w:ilvl w:val="0"/>
-          <w:numId w:val="4"/>
-        </w:numPr>
-      </w:pPr>
-      <w:r>
-        <w:t>Who has each public key is public information and the creation of new public/private key pairing is carefully regulated (approval by current nodes?)</w:t>
+          <w:numId w:val="9"/>
+        </w:numPr>
+      </w:pPr>
+      <w:r>
+        <w:t>The hash of the previous block is included in the information that is being hashed</w:t>
+      </w:r>
+    </w:p>
+    <w:p>
+      <w:pPr>
+        <w:pStyle w:val="Heading2"/>
+        <w:numPr>
+          <w:ilvl w:val="0"/>
+          <w:numId w:val="0"/>
+        </w:numPr>
+      </w:pPr>
+      <w:r>
+        <w:t>Hierarchy of the chain selection algorithm:</w:t>
       </w:r>
     </w:p>
     <w:p>
@@ -228,14 +625,11 @@
         <w:pStyle w:val="ListParagraph"/>
         <w:numPr>
           <w:ilvl w:val="0"/>
-          <w:numId w:val="4"/>
-        </w:numPr>
-      </w:pPr>
-      <w:r>
-        <w:t xml:space="preserve">Every time a community submits information to the blockchain about it’s </w:t>
-      </w:r>
-      <w:r>
-        <w:t>resources this creates a new block.</w:t>
+          <w:numId w:val="8"/>
+        </w:numPr>
+      </w:pPr>
+      <w:r>
+        <w:t>No. of Unique Contributors since the divergent point</w:t>
       </w:r>
     </w:p>
     <w:p>
@@ -243,15 +637,11 @@
         <w:pStyle w:val="ListParagraph"/>
         <w:numPr>
           <w:ilvl w:val="0"/>
-          <w:numId w:val="4"/>
-        </w:numPr>
-      </w:pPr>
-      <w:r>
-        <w:t xml:space="preserve">In the case where there are 2 chains claiming to be genuine, instead of accepting the one that is hardest to create in terms of proof of work required we can look at the number of unique </w:t>
-      </w:r>
-      <w:r>
-        <w:lastRenderedPageBreak/>
-        <w:t>private keys that have signed new blocks since the 2 chains last agreed to decide which chain to accept. This means that someone can’t overwrite the chain by using a powerful computer unless they forge the private key signature which should be basically impossible. We can use alphabetical order of public keys as the tie breaker.</w:t>
+          <w:numId w:val="8"/>
+        </w:numPr>
+      </w:pPr>
+      <w:r>
+        <w:t>Number of blocks since the last contribution from the first contributor after the divergent point</w:t>
       </w:r>
     </w:p>
     <w:p>
@@ -259,27 +649,23 @@
         <w:pStyle w:val="ListParagraph"/>
         <w:numPr>
           <w:ilvl w:val="0"/>
-          <w:numId w:val="4"/>
-        </w:numPr>
-      </w:pPr>
-      <w:r>
-        <w:t xml:space="preserve">Use open source python packages (probably </w:t>
-      </w:r>
-      <w:proofErr w:type="spellStart"/>
-      <w:r>
-        <w:t>PyCrypto</w:t>
-      </w:r>
-      <w:proofErr w:type="spellEnd"/>
-      <w:r>
-        <w:t xml:space="preserve"> and </w:t>
-      </w:r>
-      <w:proofErr w:type="spellStart"/>
-      <w:r>
-        <w:t>TCPiP</w:t>
-      </w:r>
-      <w:proofErr w:type="spellEnd"/>
-      <w:r>
-        <w:t>) for the public/private key encryption and Mesh network.</w:t>
+          <w:numId w:val="8"/>
+        </w:numPr>
+      </w:pPr>
+      <w:r>
+        <w:t>First public key alphabetically, looking at the public key of the first contributor since the divergent point. (This can only occur when neither of the 2 first contributors since the divergent point have contributed before)</w:t>
+      </w:r>
+    </w:p>
+    <w:p>
+      <w:pPr>
+        <w:pStyle w:val="Heading1"/>
+        <w:numPr>
+          <w:ilvl w:val="0"/>
+          <w:numId w:val="0"/>
+        </w:numPr>
+      </w:pPr>
+      <w:r>
+        <w:t>Things to think about</w:t>
       </w:r>
     </w:p>
     <w:p>
@@ -287,34 +673,6 @@
         <w:pStyle w:val="ListParagraph"/>
         <w:numPr>
           <w:ilvl w:val="0"/>
-          <w:numId w:val="4"/>
-        </w:numPr>
-      </w:pPr>
-      <w:r>
-        <w:t xml:space="preserve">Network designed so that extra resources can be added to the network </w:t>
-      </w:r>
-      <w:proofErr w:type="gramStart"/>
-      <w:r>
-        <w:t>at a later date</w:t>
-      </w:r>
-      <w:proofErr w:type="gramEnd"/>
-      <w:r>
-        <w:t>.</w:t>
-      </w:r>
-    </w:p>
-    <w:p>
-      <w:pPr>
-        <w:pStyle w:val="Heading1"/>
-      </w:pPr>
-      <w:r>
-        <w:t>Things to think about</w:t>
-      </w:r>
-    </w:p>
-    <w:p>
-      <w:pPr>
-        <w:pStyle w:val="ListParagraph"/>
-        <w:numPr>
-          <w:ilvl w:val="0"/>
           <w:numId w:val="5"/>
         </w:numPr>
       </w:pPr>
@@ -323,12 +681,15 @@
       </w:r>
       <w:r>
         <w:t>ly</w:t>
+      </w:r>
+      <w:r>
+        <w:t xml:space="preserve"> even different counting systems</w:t>
+      </w:r>
+      <w:r>
+        <w:t>?</w:t>
       </w:r>
       <w:bookmarkStart w:id="0" w:name="_GoBack"/>
       <w:bookmarkEnd w:id="0"/>
-      <w:r>
-        <w:t xml:space="preserve"> even different counting systems.</w:t>
-      </w:r>
     </w:p>
     <w:p>
       <w:pPr>
@@ -339,7 +700,7 @@
         </w:numPr>
       </w:pPr>
       <w:r>
-        <w:t>We are reliant on communities being honest about the resources they have.</w:t>
+        <w:t>We are reliant on communities being honest.</w:t>
       </w:r>
     </w:p>
     <w:p>
@@ -351,12 +712,15 @@
         </w:numPr>
       </w:pPr>
       <w:r>
-        <w:t>If each block only contains a submission from one node then can the chain hash and the private key signature be combined?</w:t>
+        <w:t xml:space="preserve">What protocol should </w:t>
+      </w:r>
+      <w:r>
+        <w:t>we create for adding new nodes and adding new records?</w:t>
       </w:r>
     </w:p>
     <w:sectPr>
       <w:pgSz w:w="12240" w:h="15840"/>
-      <w:pgMar w:top="1440" w:right="1440" w:bottom="1440" w:left="1440" w:header="708" w:footer="708" w:gutter="0"/>
+      <w:pgMar w:top="720" w:right="720" w:bottom="720" w:left="720" w:header="708" w:footer="708" w:gutter="0"/>
       <w:cols w:space="708"/>
       <w:docGrid w:linePitch="360"/>
     </w:sectPr>
@@ -368,114 +732,123 @@
 <w:numbering xmlns:wpc="http://schemas.microsoft.com/office/word/2010/wordprocessingCanvas" xmlns:cx="http://schemas.microsoft.com/office/drawing/2014/chartex" xmlns:cx1="http://schemas.microsoft.com/office/drawing/2015/9/8/chartex" xmlns:cx2="http://schemas.microsoft.com/office/drawing/2015/10/21/chartex" xmlns:cx3="http://schemas.microsoft.com/office/drawing/2016/5/9/chartex" xmlns:cx4="http://schemas.microsoft.com/office/drawing/2016/5/10/chartex" xmlns:cx5="http://schemas.microsoft.com/office/drawing/2016/5/11/chartex" xmlns:cx6="http://schemas.microsoft.com/office/drawing/2016/5/12/chartex" xmlns:cx7="http://schemas.microsoft.com/office/drawing/2016/5/13/chartex" xmlns:cx8="http://schemas.microsoft.com/office/drawing/2016/5/14/chartex" xmlns:mc="http://schemas.openxmlformats.org/markup-compatibility/2006" xmlns:aink="http://schemas.microsoft.com/office/drawing/2016/ink" xmlns:am3d="http://schemas.microsoft.com/office/drawing/2017/model3d" xmlns:o="urn:schemas-microsoft-com:office:office" xmlns:r="http://schemas.openxmlformats.org/officeDocument/2006/relationships" xmlns:m="http://schemas.openxmlformats.org/officeDocument/2006/math" xmlns:v="urn:schemas-microsoft-com:vml" xmlns:wp14="http://schemas.microsoft.com/office/word/2010/wordprocessingDrawing" xmlns:wp="http://schemas.openxmlformats.org/drawingml/2006/wordprocessingDrawing" xmlns:w10="urn:schemas-microsoft-com:office:word" xmlns:w="http://schemas.openxmlformats.org/wordprocessingml/2006/main" xmlns:w14="http://schemas.microsoft.com/office/word/2010/wordml" xmlns:w15="http://schemas.microsoft.com/office/word/2012/wordml" xmlns:w16cid="http://schemas.microsoft.com/office/word/2016/wordml/cid" xmlns:w16se="http://schemas.microsoft.com/office/word/2015/wordml/symex" xmlns:wpg="http://schemas.microsoft.com/office/word/2010/wordprocessingGroup" xmlns:wpi="http://schemas.microsoft.com/office/word/2010/wordprocessingInk" xmlns:wne="http://schemas.microsoft.com/office/word/2006/wordml" xmlns:wps="http://schemas.microsoft.com/office/word/2010/wordprocessingShape" mc:Ignorable="w14 w15 w16se w16cid wp14">
   <w:abstractNum w:abstractNumId="0" w15:restartNumberingAfterBreak="0">
     <w:nsid w:val="01F36F3C"/>
-    <w:multiLevelType w:val="hybridMultilevel"/>
-    <w:tmpl w:val="5E08B776"/>
-    <w:lvl w:ilvl="0" w:tplc="04090001">
-      <w:start w:val="1"/>
-      <w:numFmt w:val="bullet"/>
-      <w:lvlText w:val=""/>
-      <w:lvlJc w:val="left"/>
-      <w:pPr>
-        <w:ind w:left="720" w:hanging="360"/>
-      </w:pPr>
-      <w:rPr>
-        <w:rFonts w:ascii="Symbol" w:hAnsi="Symbol" w:hint="default"/>
-      </w:rPr>
-    </w:lvl>
-    <w:lvl w:ilvl="1" w:tplc="04090003" w:tentative="1">
-      <w:start w:val="1"/>
-      <w:numFmt w:val="bullet"/>
-      <w:lvlText w:val="o"/>
-      <w:lvlJc w:val="left"/>
-      <w:pPr>
-        <w:ind w:left="1440" w:hanging="360"/>
-      </w:pPr>
-      <w:rPr>
-        <w:rFonts w:ascii="Courier New" w:hAnsi="Courier New" w:cs="Courier New" w:hint="default"/>
-      </w:rPr>
-    </w:lvl>
-    <w:lvl w:ilvl="2" w:tplc="04090005" w:tentative="1">
-      <w:start w:val="1"/>
-      <w:numFmt w:val="bullet"/>
-      <w:lvlText w:val=""/>
-      <w:lvlJc w:val="left"/>
-      <w:pPr>
-        <w:ind w:left="2160" w:hanging="360"/>
-      </w:pPr>
-      <w:rPr>
-        <w:rFonts w:ascii="Wingdings" w:hAnsi="Wingdings" w:hint="default"/>
-      </w:rPr>
-    </w:lvl>
-    <w:lvl w:ilvl="3" w:tplc="04090001" w:tentative="1">
-      <w:start w:val="1"/>
-      <w:numFmt w:val="bullet"/>
-      <w:lvlText w:val=""/>
-      <w:lvlJc w:val="left"/>
-      <w:pPr>
-        <w:ind w:left="2880" w:hanging="360"/>
-      </w:pPr>
-      <w:rPr>
-        <w:rFonts w:ascii="Symbol" w:hAnsi="Symbol" w:hint="default"/>
-      </w:rPr>
-    </w:lvl>
-    <w:lvl w:ilvl="4" w:tplc="04090003" w:tentative="1">
-      <w:start w:val="1"/>
-      <w:numFmt w:val="bullet"/>
-      <w:lvlText w:val="o"/>
-      <w:lvlJc w:val="left"/>
-      <w:pPr>
-        <w:ind w:left="3600" w:hanging="360"/>
-      </w:pPr>
-      <w:rPr>
-        <w:rFonts w:ascii="Courier New" w:hAnsi="Courier New" w:cs="Courier New" w:hint="default"/>
-      </w:rPr>
-    </w:lvl>
-    <w:lvl w:ilvl="5" w:tplc="04090005" w:tentative="1">
-      <w:start w:val="1"/>
-      <w:numFmt w:val="bullet"/>
-      <w:lvlText w:val=""/>
-      <w:lvlJc w:val="left"/>
-      <w:pPr>
-        <w:ind w:left="4320" w:hanging="360"/>
-      </w:pPr>
-      <w:rPr>
-        <w:rFonts w:ascii="Wingdings" w:hAnsi="Wingdings" w:hint="default"/>
-      </w:rPr>
-    </w:lvl>
-    <w:lvl w:ilvl="6" w:tplc="04090001" w:tentative="1">
-      <w:start w:val="1"/>
-      <w:numFmt w:val="bullet"/>
-      <w:lvlText w:val=""/>
-      <w:lvlJc w:val="left"/>
-      <w:pPr>
-        <w:ind w:left="5040" w:hanging="360"/>
-      </w:pPr>
-      <w:rPr>
-        <w:rFonts w:ascii="Symbol" w:hAnsi="Symbol" w:hint="default"/>
-      </w:rPr>
-    </w:lvl>
-    <w:lvl w:ilvl="7" w:tplc="04090003" w:tentative="1">
-      <w:start w:val="1"/>
-      <w:numFmt w:val="bullet"/>
-      <w:lvlText w:val="o"/>
-      <w:lvlJc w:val="left"/>
-      <w:pPr>
-        <w:ind w:left="5760" w:hanging="360"/>
-      </w:pPr>
-      <w:rPr>
-        <w:rFonts w:ascii="Courier New" w:hAnsi="Courier New" w:cs="Courier New" w:hint="default"/>
-      </w:rPr>
-    </w:lvl>
-    <w:lvl w:ilvl="8" w:tplc="04090005" w:tentative="1">
-      <w:start w:val="1"/>
-      <w:numFmt w:val="bullet"/>
-      <w:lvlText w:val=""/>
-      <w:lvlJc w:val="left"/>
-      <w:pPr>
-        <w:ind w:left="6480" w:hanging="360"/>
-      </w:pPr>
-      <w:rPr>
-        <w:rFonts w:ascii="Wingdings" w:hAnsi="Wingdings" w:hint="default"/>
+    <w:multiLevelType w:val="multilevel"/>
+    <w:tmpl w:val="04090027"/>
+    <w:lvl w:ilvl="0">
+      <w:start w:val="1"/>
+      <w:numFmt w:val="upperRoman"/>
+      <w:pStyle w:val="Heading1"/>
+      <w:lvlText w:val="%1."/>
+      <w:lvlJc w:val="left"/>
+      <w:pPr>
+        <w:ind w:left="0" w:firstLine="0"/>
+      </w:pPr>
+      <w:rPr>
+        <w:rFonts w:hint="default"/>
+      </w:rPr>
+    </w:lvl>
+    <w:lvl w:ilvl="1">
+      <w:start w:val="1"/>
+      <w:numFmt w:val="upperLetter"/>
+      <w:pStyle w:val="Heading2"/>
+      <w:lvlText w:val="%2."/>
+      <w:lvlJc w:val="left"/>
+      <w:pPr>
+        <w:ind w:left="720" w:firstLine="0"/>
+      </w:pPr>
+      <w:rPr>
+        <w:rFonts w:hint="default"/>
+      </w:rPr>
+    </w:lvl>
+    <w:lvl w:ilvl="2">
+      <w:start w:val="1"/>
+      <w:numFmt w:val="decimal"/>
+      <w:pStyle w:val="Heading3"/>
+      <w:lvlText w:val="%3."/>
+      <w:lvlJc w:val="left"/>
+      <w:pPr>
+        <w:ind w:left="1440" w:firstLine="0"/>
+      </w:pPr>
+      <w:rPr>
+        <w:rFonts w:hint="default"/>
+      </w:rPr>
+    </w:lvl>
+    <w:lvl w:ilvl="3">
+      <w:start w:val="1"/>
+      <w:numFmt w:val="lowerLetter"/>
+      <w:pStyle w:val="Heading4"/>
+      <w:lvlText w:val="%4)"/>
+      <w:lvlJc w:val="left"/>
+      <w:pPr>
+        <w:ind w:left="2160" w:firstLine="0"/>
+      </w:pPr>
+      <w:rPr>
+        <w:rFonts w:hint="default"/>
+      </w:rPr>
+    </w:lvl>
+    <w:lvl w:ilvl="4">
+      <w:start w:val="1"/>
+      <w:numFmt w:val="decimal"/>
+      <w:pStyle w:val="Heading5"/>
+      <w:lvlText w:val="(%5)"/>
+      <w:lvlJc w:val="left"/>
+      <w:pPr>
+        <w:ind w:left="2880" w:firstLine="0"/>
+      </w:pPr>
+      <w:rPr>
+        <w:rFonts w:hint="default"/>
+      </w:rPr>
+    </w:lvl>
+    <w:lvl w:ilvl="5">
+      <w:start w:val="1"/>
+      <w:numFmt w:val="lowerLetter"/>
+      <w:pStyle w:val="Heading6"/>
+      <w:lvlText w:val="(%6)"/>
+      <w:lvlJc w:val="left"/>
+      <w:pPr>
+        <w:ind w:left="3600" w:firstLine="0"/>
+      </w:pPr>
+      <w:rPr>
+        <w:rFonts w:hint="default"/>
+      </w:rPr>
+    </w:lvl>
+    <w:lvl w:ilvl="6">
+      <w:start w:val="1"/>
+      <w:numFmt w:val="lowerRoman"/>
+      <w:pStyle w:val="Heading7"/>
+      <w:lvlText w:val="(%7)"/>
+      <w:lvlJc w:val="left"/>
+      <w:pPr>
+        <w:ind w:left="4320" w:firstLine="0"/>
+      </w:pPr>
+      <w:rPr>
+        <w:rFonts w:hint="default"/>
+      </w:rPr>
+    </w:lvl>
+    <w:lvl w:ilvl="7">
+      <w:start w:val="1"/>
+      <w:numFmt w:val="lowerLetter"/>
+      <w:pStyle w:val="Heading8"/>
+      <w:lvlText w:val="(%8)"/>
+      <w:lvlJc w:val="left"/>
+      <w:pPr>
+        <w:ind w:left="5040" w:firstLine="0"/>
+      </w:pPr>
+      <w:rPr>
+        <w:rFonts w:hint="default"/>
+      </w:rPr>
+    </w:lvl>
+    <w:lvl w:ilvl="8">
+      <w:start w:val="1"/>
+      <w:numFmt w:val="lowerRoman"/>
+      <w:pStyle w:val="Heading9"/>
+      <w:lvlText w:val="(%9)"/>
+      <w:lvlJc w:val="left"/>
+      <w:pPr>
+        <w:ind w:left="5760" w:firstLine="0"/>
+      </w:pPr>
+      <w:rPr>
+        <w:rFonts w:hint="default"/>
       </w:rPr>
     </w:lvl>
   </w:abstractNum>
@@ -593,6 +966,119 @@
     </w:lvl>
   </w:abstractNum>
   <w:abstractNum w:abstractNumId="2" w15:restartNumberingAfterBreak="0">
+    <w:nsid w:val="152612E0"/>
+    <w:multiLevelType w:val="multilevel"/>
+    <w:tmpl w:val="04090021"/>
+    <w:lvl w:ilvl="0">
+      <w:start w:val="1"/>
+      <w:numFmt w:val="bullet"/>
+      <w:lvlText w:val=""/>
+      <w:lvlJc w:val="left"/>
+      <w:pPr>
+        <w:ind w:left="360" w:hanging="360"/>
+      </w:pPr>
+      <w:rPr>
+        <w:rFonts w:ascii="Wingdings" w:hAnsi="Wingdings" w:hint="default"/>
+      </w:rPr>
+    </w:lvl>
+    <w:lvl w:ilvl="1">
+      <w:start w:val="1"/>
+      <w:numFmt w:val="bullet"/>
+      <w:lvlText w:val=""/>
+      <w:lvlJc w:val="left"/>
+      <w:pPr>
+        <w:ind w:left="720" w:hanging="360"/>
+      </w:pPr>
+      <w:rPr>
+        <w:rFonts w:ascii="Wingdings" w:hAnsi="Wingdings" w:hint="default"/>
+      </w:rPr>
+    </w:lvl>
+    <w:lvl w:ilvl="2">
+      <w:start w:val="1"/>
+      <w:numFmt w:val="bullet"/>
+      <w:lvlText w:val=""/>
+      <w:lvlJc w:val="left"/>
+      <w:pPr>
+        <w:ind w:left="1080" w:hanging="360"/>
+      </w:pPr>
+      <w:rPr>
+        <w:rFonts w:ascii="Wingdings" w:hAnsi="Wingdings" w:hint="default"/>
+      </w:rPr>
+    </w:lvl>
+    <w:lvl w:ilvl="3">
+      <w:start w:val="1"/>
+      <w:numFmt w:val="bullet"/>
+      <w:lvlText w:val=""/>
+      <w:lvlJc w:val="left"/>
+      <w:pPr>
+        <w:ind w:left="1440" w:hanging="360"/>
+      </w:pPr>
+      <w:rPr>
+        <w:rFonts w:ascii="Symbol" w:hAnsi="Symbol" w:hint="default"/>
+      </w:rPr>
+    </w:lvl>
+    <w:lvl w:ilvl="4">
+      <w:start w:val="1"/>
+      <w:numFmt w:val="bullet"/>
+      <w:lvlText w:val=""/>
+      <w:lvlJc w:val="left"/>
+      <w:pPr>
+        <w:ind w:left="1800" w:hanging="360"/>
+      </w:pPr>
+      <w:rPr>
+        <w:rFonts w:ascii="Symbol" w:hAnsi="Symbol" w:hint="default"/>
+      </w:rPr>
+    </w:lvl>
+    <w:lvl w:ilvl="5">
+      <w:start w:val="1"/>
+      <w:numFmt w:val="bullet"/>
+      <w:lvlText w:val=""/>
+      <w:lvlJc w:val="left"/>
+      <w:pPr>
+        <w:ind w:left="2160" w:hanging="360"/>
+      </w:pPr>
+      <w:rPr>
+        <w:rFonts w:ascii="Wingdings" w:hAnsi="Wingdings" w:hint="default"/>
+      </w:rPr>
+    </w:lvl>
+    <w:lvl w:ilvl="6">
+      <w:start w:val="1"/>
+      <w:numFmt w:val="bullet"/>
+      <w:lvlText w:val=""/>
+      <w:lvlJc w:val="left"/>
+      <w:pPr>
+        <w:ind w:left="2520" w:hanging="360"/>
+      </w:pPr>
+      <w:rPr>
+        <w:rFonts w:ascii="Wingdings" w:hAnsi="Wingdings" w:hint="default"/>
+      </w:rPr>
+    </w:lvl>
+    <w:lvl w:ilvl="7">
+      <w:start w:val="1"/>
+      <w:numFmt w:val="bullet"/>
+      <w:lvlText w:val=""/>
+      <w:lvlJc w:val="left"/>
+      <w:pPr>
+        <w:ind w:left="2880" w:hanging="360"/>
+      </w:pPr>
+      <w:rPr>
+        <w:rFonts w:ascii="Symbol" w:hAnsi="Symbol" w:hint="default"/>
+      </w:rPr>
+    </w:lvl>
+    <w:lvl w:ilvl="8">
+      <w:start w:val="1"/>
+      <w:numFmt w:val="bullet"/>
+      <w:lvlText w:val=""/>
+      <w:lvlJc w:val="left"/>
+      <w:pPr>
+        <w:ind w:left="3240" w:hanging="360"/>
+      </w:pPr>
+      <w:rPr>
+        <w:rFonts w:ascii="Symbol" w:hAnsi="Symbol" w:hint="default"/>
+      </w:rPr>
+    </w:lvl>
+  </w:abstractNum>
+  <w:abstractNum w:abstractNumId="3" w15:restartNumberingAfterBreak="0">
     <w:nsid w:val="23F10356"/>
     <w:multiLevelType w:val="hybridMultilevel"/>
     <w:tmpl w:val="3E221358"/>
@@ -705,7 +1191,7 @@
       </w:rPr>
     </w:lvl>
   </w:abstractNum>
-  <w:abstractNum w:abstractNumId="3" w15:restartNumberingAfterBreak="0">
+  <w:abstractNum w:abstractNumId="4" w15:restartNumberingAfterBreak="0">
     <w:nsid w:val="398B55FE"/>
     <w:multiLevelType w:val="hybridMultilevel"/>
     <w:tmpl w:val="86108D40"/>
@@ -818,7 +1304,120 @@
       </w:rPr>
     </w:lvl>
   </w:abstractNum>
-  <w:abstractNum w:abstractNumId="4" w15:restartNumberingAfterBreak="0">
+  <w:abstractNum w:abstractNumId="5" w15:restartNumberingAfterBreak="0">
+    <w:nsid w:val="425F6950"/>
+    <w:multiLevelType w:val="multilevel"/>
+    <w:tmpl w:val="04090021"/>
+    <w:lvl w:ilvl="0">
+      <w:start w:val="1"/>
+      <w:numFmt w:val="bullet"/>
+      <w:lvlText w:val=""/>
+      <w:lvlJc w:val="left"/>
+      <w:pPr>
+        <w:ind w:left="360" w:hanging="360"/>
+      </w:pPr>
+      <w:rPr>
+        <w:rFonts w:ascii="Wingdings" w:hAnsi="Wingdings" w:hint="default"/>
+      </w:rPr>
+    </w:lvl>
+    <w:lvl w:ilvl="1">
+      <w:start w:val="1"/>
+      <w:numFmt w:val="bullet"/>
+      <w:lvlText w:val=""/>
+      <w:lvlJc w:val="left"/>
+      <w:pPr>
+        <w:ind w:left="720" w:hanging="360"/>
+      </w:pPr>
+      <w:rPr>
+        <w:rFonts w:ascii="Wingdings" w:hAnsi="Wingdings" w:hint="default"/>
+      </w:rPr>
+    </w:lvl>
+    <w:lvl w:ilvl="2">
+      <w:start w:val="1"/>
+      <w:numFmt w:val="bullet"/>
+      <w:lvlText w:val=""/>
+      <w:lvlJc w:val="left"/>
+      <w:pPr>
+        <w:ind w:left="1080" w:hanging="360"/>
+      </w:pPr>
+      <w:rPr>
+        <w:rFonts w:ascii="Wingdings" w:hAnsi="Wingdings" w:hint="default"/>
+      </w:rPr>
+    </w:lvl>
+    <w:lvl w:ilvl="3">
+      <w:start w:val="1"/>
+      <w:numFmt w:val="bullet"/>
+      <w:lvlText w:val=""/>
+      <w:lvlJc w:val="left"/>
+      <w:pPr>
+        <w:ind w:left="1440" w:hanging="360"/>
+      </w:pPr>
+      <w:rPr>
+        <w:rFonts w:ascii="Symbol" w:hAnsi="Symbol" w:hint="default"/>
+      </w:rPr>
+    </w:lvl>
+    <w:lvl w:ilvl="4">
+      <w:start w:val="1"/>
+      <w:numFmt w:val="bullet"/>
+      <w:lvlText w:val=""/>
+      <w:lvlJc w:val="left"/>
+      <w:pPr>
+        <w:ind w:left="1800" w:hanging="360"/>
+      </w:pPr>
+      <w:rPr>
+        <w:rFonts w:ascii="Symbol" w:hAnsi="Symbol" w:hint="default"/>
+      </w:rPr>
+    </w:lvl>
+    <w:lvl w:ilvl="5">
+      <w:start w:val="1"/>
+      <w:numFmt w:val="bullet"/>
+      <w:lvlText w:val=""/>
+      <w:lvlJc w:val="left"/>
+      <w:pPr>
+        <w:ind w:left="2160" w:hanging="360"/>
+      </w:pPr>
+      <w:rPr>
+        <w:rFonts w:ascii="Wingdings" w:hAnsi="Wingdings" w:hint="default"/>
+      </w:rPr>
+    </w:lvl>
+    <w:lvl w:ilvl="6">
+      <w:start w:val="1"/>
+      <w:numFmt w:val="bullet"/>
+      <w:lvlText w:val=""/>
+      <w:lvlJc w:val="left"/>
+      <w:pPr>
+        <w:ind w:left="2520" w:hanging="360"/>
+      </w:pPr>
+      <w:rPr>
+        <w:rFonts w:ascii="Wingdings" w:hAnsi="Wingdings" w:hint="default"/>
+      </w:rPr>
+    </w:lvl>
+    <w:lvl w:ilvl="7">
+      <w:start w:val="1"/>
+      <w:numFmt w:val="bullet"/>
+      <w:lvlText w:val=""/>
+      <w:lvlJc w:val="left"/>
+      <w:pPr>
+        <w:ind w:left="2880" w:hanging="360"/>
+      </w:pPr>
+      <w:rPr>
+        <w:rFonts w:ascii="Symbol" w:hAnsi="Symbol" w:hint="default"/>
+      </w:rPr>
+    </w:lvl>
+    <w:lvl w:ilvl="8">
+      <w:start w:val="1"/>
+      <w:numFmt w:val="bullet"/>
+      <w:lvlText w:val=""/>
+      <w:lvlJc w:val="left"/>
+      <w:pPr>
+        <w:ind w:left="3240" w:hanging="360"/>
+      </w:pPr>
+      <w:rPr>
+        <w:rFonts w:ascii="Symbol" w:hAnsi="Symbol" w:hint="default"/>
+      </w:rPr>
+    </w:lvl>
+  </w:abstractNum>
+  <w:abstractNum w:abstractNumId="6" w15:restartNumberingAfterBreak="0">
     <w:nsid w:val="59E27238"/>
     <w:multiLevelType w:val="hybridMultilevel"/>
     <w:tmpl w:val="4B929BA4"/>
@@ -931,20 +1530,258 @@
       </w:rPr>
     </w:lvl>
   </w:abstractNum>
+  <w:abstractNum w:abstractNumId="7" w15:restartNumberingAfterBreak="0">
+    <w:nsid w:val="62D54660"/>
+    <w:multiLevelType w:val="multilevel"/>
+    <w:tmpl w:val="04090021"/>
+    <w:lvl w:ilvl="0">
+      <w:start w:val="1"/>
+      <w:numFmt w:val="bullet"/>
+      <w:lvlText w:val=""/>
+      <w:lvlJc w:val="left"/>
+      <w:pPr>
+        <w:ind w:left="360" w:hanging="360"/>
+      </w:pPr>
+      <w:rPr>
+        <w:rFonts w:ascii="Wingdings" w:hAnsi="Wingdings" w:hint="default"/>
+      </w:rPr>
+    </w:lvl>
+    <w:lvl w:ilvl="1">
+      <w:start w:val="1"/>
+      <w:numFmt w:val="bullet"/>
+      <w:lvlText w:val=""/>
+      <w:lvlJc w:val="left"/>
+      <w:pPr>
+        <w:ind w:left="720" w:hanging="360"/>
+      </w:pPr>
+      <w:rPr>
+        <w:rFonts w:ascii="Wingdings" w:hAnsi="Wingdings" w:hint="default"/>
+      </w:rPr>
+    </w:lvl>
+    <w:lvl w:ilvl="2">
+      <w:start w:val="1"/>
+      <w:numFmt w:val="bullet"/>
+      <w:lvlText w:val=""/>
+      <w:lvlJc w:val="left"/>
+      <w:pPr>
+        <w:ind w:left="1080" w:hanging="360"/>
+      </w:pPr>
+      <w:rPr>
+        <w:rFonts w:ascii="Wingdings" w:hAnsi="Wingdings" w:hint="default"/>
+      </w:rPr>
+    </w:lvl>
+    <w:lvl w:ilvl="3">
+      <w:start w:val="1"/>
+      <w:numFmt w:val="bullet"/>
+      <w:lvlText w:val=""/>
+      <w:lvlJc w:val="left"/>
+      <w:pPr>
+        <w:ind w:left="1440" w:hanging="360"/>
+      </w:pPr>
+      <w:rPr>
+        <w:rFonts w:ascii="Symbol" w:hAnsi="Symbol" w:hint="default"/>
+      </w:rPr>
+    </w:lvl>
+    <w:lvl w:ilvl="4">
+      <w:start w:val="1"/>
+      <w:numFmt w:val="bullet"/>
+      <w:lvlText w:val=""/>
+      <w:lvlJc w:val="left"/>
+      <w:pPr>
+        <w:ind w:left="1800" w:hanging="360"/>
+      </w:pPr>
+      <w:rPr>
+        <w:rFonts w:ascii="Symbol" w:hAnsi="Symbol" w:hint="default"/>
+      </w:rPr>
+    </w:lvl>
+    <w:lvl w:ilvl="5">
+      <w:start w:val="1"/>
+      <w:numFmt w:val="bullet"/>
+      <w:lvlText w:val=""/>
+      <w:lvlJc w:val="left"/>
+      <w:pPr>
+        <w:ind w:left="2160" w:hanging="360"/>
+      </w:pPr>
+      <w:rPr>
+        <w:rFonts w:ascii="Wingdings" w:hAnsi="Wingdings" w:hint="default"/>
+      </w:rPr>
+    </w:lvl>
+    <w:lvl w:ilvl="6">
+      <w:start w:val="1"/>
+      <w:numFmt w:val="bullet"/>
+      <w:lvlText w:val=""/>
+      <w:lvlJc w:val="left"/>
+      <w:pPr>
+        <w:ind w:left="2520" w:hanging="360"/>
+      </w:pPr>
+      <w:rPr>
+        <w:rFonts w:ascii="Wingdings" w:hAnsi="Wingdings" w:hint="default"/>
+      </w:rPr>
+    </w:lvl>
+    <w:lvl w:ilvl="7">
+      <w:start w:val="1"/>
+      <w:numFmt w:val="bullet"/>
+      <w:lvlText w:val=""/>
+      <w:lvlJc w:val="left"/>
+      <w:pPr>
+        <w:ind w:left="2880" w:hanging="360"/>
+      </w:pPr>
+      <w:rPr>
+        <w:rFonts w:ascii="Symbol" w:hAnsi="Symbol" w:hint="default"/>
+      </w:rPr>
+    </w:lvl>
+    <w:lvl w:ilvl="8">
+      <w:start w:val="1"/>
+      <w:numFmt w:val="bullet"/>
+      <w:lvlText w:val=""/>
+      <w:lvlJc w:val="left"/>
+      <w:pPr>
+        <w:ind w:left="3240" w:hanging="360"/>
+      </w:pPr>
+      <w:rPr>
+        <w:rFonts w:ascii="Symbol" w:hAnsi="Symbol" w:hint="default"/>
+      </w:rPr>
+    </w:lvl>
+  </w:abstractNum>
+  <w:abstractNum w:abstractNumId="8" w15:restartNumberingAfterBreak="0">
+    <w:nsid w:val="6BA31322"/>
+    <w:multiLevelType w:val="multilevel"/>
+    <w:tmpl w:val="04090021"/>
+    <w:lvl w:ilvl="0">
+      <w:start w:val="1"/>
+      <w:numFmt w:val="bullet"/>
+      <w:lvlText w:val=""/>
+      <w:lvlJc w:val="left"/>
+      <w:pPr>
+        <w:ind w:left="360" w:hanging="360"/>
+      </w:pPr>
+      <w:rPr>
+        <w:rFonts w:ascii="Wingdings" w:hAnsi="Wingdings" w:hint="default"/>
+      </w:rPr>
+    </w:lvl>
+    <w:lvl w:ilvl="1">
+      <w:start w:val="1"/>
+      <w:numFmt w:val="bullet"/>
+      <w:lvlText w:val=""/>
+      <w:lvlJc w:val="left"/>
+      <w:pPr>
+        <w:ind w:left="720" w:hanging="360"/>
+      </w:pPr>
+      <w:rPr>
+        <w:rFonts w:ascii="Wingdings" w:hAnsi="Wingdings" w:hint="default"/>
+      </w:rPr>
+    </w:lvl>
+    <w:lvl w:ilvl="2">
+      <w:start w:val="1"/>
+      <w:numFmt w:val="bullet"/>
+      <w:lvlText w:val=""/>
+      <w:lvlJc w:val="left"/>
+      <w:pPr>
+        <w:ind w:left="1080" w:hanging="360"/>
+      </w:pPr>
+      <w:rPr>
+        <w:rFonts w:ascii="Wingdings" w:hAnsi="Wingdings" w:hint="default"/>
+      </w:rPr>
+    </w:lvl>
+    <w:lvl w:ilvl="3">
+      <w:start w:val="1"/>
+      <w:numFmt w:val="bullet"/>
+      <w:lvlText w:val=""/>
+      <w:lvlJc w:val="left"/>
+      <w:pPr>
+        <w:ind w:left="1440" w:hanging="360"/>
+      </w:pPr>
+      <w:rPr>
+        <w:rFonts w:ascii="Symbol" w:hAnsi="Symbol" w:hint="default"/>
+      </w:rPr>
+    </w:lvl>
+    <w:lvl w:ilvl="4">
+      <w:start w:val="1"/>
+      <w:numFmt w:val="bullet"/>
+      <w:lvlText w:val=""/>
+      <w:lvlJc w:val="left"/>
+      <w:pPr>
+        <w:ind w:left="1800" w:hanging="360"/>
+      </w:pPr>
+      <w:rPr>
+        <w:rFonts w:ascii="Symbol" w:hAnsi="Symbol" w:hint="default"/>
+      </w:rPr>
+    </w:lvl>
+    <w:lvl w:ilvl="5">
+      <w:start w:val="1"/>
+      <w:numFmt w:val="bullet"/>
+      <w:lvlText w:val=""/>
+      <w:lvlJc w:val="left"/>
+      <w:pPr>
+        <w:ind w:left="2160" w:hanging="360"/>
+      </w:pPr>
+      <w:rPr>
+        <w:rFonts w:ascii="Wingdings" w:hAnsi="Wingdings" w:hint="default"/>
+      </w:rPr>
+    </w:lvl>
+    <w:lvl w:ilvl="6">
+      <w:start w:val="1"/>
+      <w:numFmt w:val="bullet"/>
+      <w:lvlText w:val=""/>
+      <w:lvlJc w:val="left"/>
+      <w:pPr>
+        <w:ind w:left="2520" w:hanging="360"/>
+      </w:pPr>
+      <w:rPr>
+        <w:rFonts w:ascii="Wingdings" w:hAnsi="Wingdings" w:hint="default"/>
+      </w:rPr>
+    </w:lvl>
+    <w:lvl w:ilvl="7">
+      <w:start w:val="1"/>
+      <w:numFmt w:val="bullet"/>
+      <w:lvlText w:val=""/>
+      <w:lvlJc w:val="left"/>
+      <w:pPr>
+        <w:ind w:left="2880" w:hanging="360"/>
+      </w:pPr>
+      <w:rPr>
+        <w:rFonts w:ascii="Symbol" w:hAnsi="Symbol" w:hint="default"/>
+      </w:rPr>
+    </w:lvl>
+    <w:lvl w:ilvl="8">
+      <w:start w:val="1"/>
+      <w:numFmt w:val="bullet"/>
+      <w:lvlText w:val=""/>
+      <w:lvlJc w:val="left"/>
+      <w:pPr>
+        <w:ind w:left="3240" w:hanging="360"/>
+      </w:pPr>
+      <w:rPr>
+        <w:rFonts w:ascii="Symbol" w:hAnsi="Symbol" w:hint="default"/>
+      </w:rPr>
+    </w:lvl>
+  </w:abstractNum>
   <w:num w:numId="1">
+    <w:abstractNumId w:val="6"/>
+  </w:num>
+  <w:num w:numId="2">
     <w:abstractNumId w:val="4"/>
   </w:num>
-  <w:num w:numId="2">
+  <w:num w:numId="3">
     <w:abstractNumId w:val="3"/>
-  </w:num>
-  <w:num w:numId="3">
-    <w:abstractNumId w:val="2"/>
   </w:num>
   <w:num w:numId="4">
     <w:abstractNumId w:val="0"/>
   </w:num>
   <w:num w:numId="5">
     <w:abstractNumId w:val="1"/>
+  </w:num>
+  <w:num w:numId="6">
+    <w:abstractNumId w:val="5"/>
+  </w:num>
+  <w:num w:numId="7">
+    <w:abstractNumId w:val="7"/>
+  </w:num>
+  <w:num w:numId="8">
+    <w:abstractNumId w:val="2"/>
+  </w:num>
+  <w:num w:numId="9">
+    <w:abstractNumId w:val="8"/>
   </w:num>
 </w:numbering>
 </file>
@@ -1361,6 +2198,9 @@
     <w:pPr>
       <w:keepNext/>
       <w:keepLines/>
+      <w:numPr>
+        <w:numId w:val="4"/>
+      </w:numPr>
       <w:spacing w:before="240" w:after="0"/>
       <w:outlineLvl w:val="0"/>
     </w:pPr>
@@ -1369,6 +2209,219 @@
       <w:color w:val="2F5496" w:themeColor="accent1" w:themeShade="BF"/>
       <w:sz w:val="32"/>
       <w:szCs w:val="32"/>
+    </w:rPr>
+  </w:style>
+  <w:style w:type="paragraph" w:styleId="Heading2">
+    <w:name w:val="heading 2"/>
+    <w:basedOn w:val="Normal"/>
+    <w:next w:val="Normal"/>
+    <w:link w:val="Heading2Char"/>
+    <w:uiPriority w:val="9"/>
+    <w:unhideWhenUsed/>
+    <w:qFormat/>
+    <w:rsid w:val="004A6D0D"/>
+    <w:pPr>
+      <w:keepNext/>
+      <w:keepLines/>
+      <w:numPr>
+        <w:ilvl w:val="1"/>
+        <w:numId w:val="4"/>
+      </w:numPr>
+      <w:spacing w:before="40" w:after="0"/>
+      <w:outlineLvl w:val="1"/>
+    </w:pPr>
+    <w:rPr>
+      <w:rFonts w:asciiTheme="majorHAnsi" w:eastAsiaTheme="majorEastAsia" w:hAnsiTheme="majorHAnsi" w:cstheme="majorBidi"/>
+      <w:color w:val="2F5496" w:themeColor="accent1" w:themeShade="BF"/>
+      <w:sz w:val="26"/>
+      <w:szCs w:val="26"/>
+    </w:rPr>
+  </w:style>
+  <w:style w:type="paragraph" w:styleId="Heading3">
+    <w:name w:val="heading 3"/>
+    <w:basedOn w:val="Normal"/>
+    <w:next w:val="Normal"/>
+    <w:link w:val="Heading3Char"/>
+    <w:uiPriority w:val="9"/>
+    <w:semiHidden/>
+    <w:unhideWhenUsed/>
+    <w:qFormat/>
+    <w:rsid w:val="004A6D0D"/>
+    <w:pPr>
+      <w:keepNext/>
+      <w:keepLines/>
+      <w:numPr>
+        <w:ilvl w:val="2"/>
+        <w:numId w:val="4"/>
+      </w:numPr>
+      <w:spacing w:before="40" w:after="0"/>
+      <w:outlineLvl w:val="2"/>
+    </w:pPr>
+    <w:rPr>
+      <w:rFonts w:asciiTheme="majorHAnsi" w:eastAsiaTheme="majorEastAsia" w:hAnsiTheme="majorHAnsi" w:cstheme="majorBidi"/>
+      <w:color w:val="1F3763" w:themeColor="accent1" w:themeShade="7F"/>
+      <w:sz w:val="24"/>
+      <w:szCs w:val="24"/>
+    </w:rPr>
+  </w:style>
+  <w:style w:type="paragraph" w:styleId="Heading4">
+    <w:name w:val="heading 4"/>
+    <w:basedOn w:val="Normal"/>
+    <w:next w:val="Normal"/>
+    <w:link w:val="Heading4Char"/>
+    <w:uiPriority w:val="9"/>
+    <w:semiHidden/>
+    <w:unhideWhenUsed/>
+    <w:qFormat/>
+    <w:rsid w:val="004A6D0D"/>
+    <w:pPr>
+      <w:keepNext/>
+      <w:keepLines/>
+      <w:numPr>
+        <w:ilvl w:val="3"/>
+        <w:numId w:val="4"/>
+      </w:numPr>
+      <w:spacing w:before="40" w:after="0"/>
+      <w:outlineLvl w:val="3"/>
+    </w:pPr>
+    <w:rPr>
+      <w:rFonts w:asciiTheme="majorHAnsi" w:eastAsiaTheme="majorEastAsia" w:hAnsiTheme="majorHAnsi" w:cstheme="majorBidi"/>
+      <w:i/>
+      <w:iCs/>
+      <w:color w:val="2F5496" w:themeColor="accent1" w:themeShade="BF"/>
+    </w:rPr>
+  </w:style>
+  <w:style w:type="paragraph" w:styleId="Heading5">
+    <w:name w:val="heading 5"/>
+    <w:basedOn w:val="Normal"/>
+    <w:next w:val="Normal"/>
+    <w:link w:val="Heading5Char"/>
+    <w:uiPriority w:val="9"/>
+    <w:semiHidden/>
+    <w:unhideWhenUsed/>
+    <w:qFormat/>
+    <w:rsid w:val="004A6D0D"/>
+    <w:pPr>
+      <w:keepNext/>
+      <w:keepLines/>
+      <w:numPr>
+        <w:ilvl w:val="4"/>
+        <w:numId w:val="4"/>
+      </w:numPr>
+      <w:spacing w:before="40" w:after="0"/>
+      <w:outlineLvl w:val="4"/>
+    </w:pPr>
+    <w:rPr>
+      <w:rFonts w:asciiTheme="majorHAnsi" w:eastAsiaTheme="majorEastAsia" w:hAnsiTheme="majorHAnsi" w:cstheme="majorBidi"/>
+      <w:color w:val="2F5496" w:themeColor="accent1" w:themeShade="BF"/>
+    </w:rPr>
+  </w:style>
+  <w:style w:type="paragraph" w:styleId="Heading6">
+    <w:name w:val="heading 6"/>
+    <w:basedOn w:val="Normal"/>
+    <w:next w:val="Normal"/>
+    <w:link w:val="Heading6Char"/>
+    <w:uiPriority w:val="9"/>
+    <w:semiHidden/>
+    <w:unhideWhenUsed/>
+    <w:qFormat/>
+    <w:rsid w:val="004A6D0D"/>
+    <w:pPr>
+      <w:keepNext/>
+      <w:keepLines/>
+      <w:numPr>
+        <w:ilvl w:val="5"/>
+        <w:numId w:val="4"/>
+      </w:numPr>
+      <w:spacing w:before="40" w:after="0"/>
+      <w:outlineLvl w:val="5"/>
+    </w:pPr>
+    <w:rPr>
+      <w:rFonts w:asciiTheme="majorHAnsi" w:eastAsiaTheme="majorEastAsia" w:hAnsiTheme="majorHAnsi" w:cstheme="majorBidi"/>
+      <w:color w:val="1F3763" w:themeColor="accent1" w:themeShade="7F"/>
+    </w:rPr>
+  </w:style>
+  <w:style w:type="paragraph" w:styleId="Heading7">
+    <w:name w:val="heading 7"/>
+    <w:basedOn w:val="Normal"/>
+    <w:next w:val="Normal"/>
+    <w:link w:val="Heading7Char"/>
+    <w:uiPriority w:val="9"/>
+    <w:semiHidden/>
+    <w:unhideWhenUsed/>
+    <w:qFormat/>
+    <w:rsid w:val="004A6D0D"/>
+    <w:pPr>
+      <w:keepNext/>
+      <w:keepLines/>
+      <w:numPr>
+        <w:ilvl w:val="6"/>
+        <w:numId w:val="4"/>
+      </w:numPr>
+      <w:spacing w:before="40" w:after="0"/>
+      <w:outlineLvl w:val="6"/>
+    </w:pPr>
+    <w:rPr>
+      <w:rFonts w:asciiTheme="majorHAnsi" w:eastAsiaTheme="majorEastAsia" w:hAnsiTheme="majorHAnsi" w:cstheme="majorBidi"/>
+      <w:i/>
+      <w:iCs/>
+      <w:color w:val="1F3763" w:themeColor="accent1" w:themeShade="7F"/>
+    </w:rPr>
+  </w:style>
+  <w:style w:type="paragraph" w:styleId="Heading8">
+    <w:name w:val="heading 8"/>
+    <w:basedOn w:val="Normal"/>
+    <w:next w:val="Normal"/>
+    <w:link w:val="Heading8Char"/>
+    <w:uiPriority w:val="9"/>
+    <w:semiHidden/>
+    <w:unhideWhenUsed/>
+    <w:qFormat/>
+    <w:rsid w:val="004A6D0D"/>
+    <w:pPr>
+      <w:keepNext/>
+      <w:keepLines/>
+      <w:numPr>
+        <w:ilvl w:val="7"/>
+        <w:numId w:val="4"/>
+      </w:numPr>
+      <w:spacing w:before="40" w:after="0"/>
+      <w:outlineLvl w:val="7"/>
+    </w:pPr>
+    <w:rPr>
+      <w:rFonts w:asciiTheme="majorHAnsi" w:eastAsiaTheme="majorEastAsia" w:hAnsiTheme="majorHAnsi" w:cstheme="majorBidi"/>
+      <w:color w:val="272727" w:themeColor="text1" w:themeTint="D8"/>
+      <w:sz w:val="21"/>
+      <w:szCs w:val="21"/>
+    </w:rPr>
+  </w:style>
+  <w:style w:type="paragraph" w:styleId="Heading9">
+    <w:name w:val="heading 9"/>
+    <w:basedOn w:val="Normal"/>
+    <w:next w:val="Normal"/>
+    <w:link w:val="Heading9Char"/>
+    <w:uiPriority w:val="9"/>
+    <w:semiHidden/>
+    <w:unhideWhenUsed/>
+    <w:qFormat/>
+    <w:rsid w:val="004A6D0D"/>
+    <w:pPr>
+      <w:keepNext/>
+      <w:keepLines/>
+      <w:numPr>
+        <w:ilvl w:val="8"/>
+        <w:numId w:val="4"/>
+      </w:numPr>
+      <w:spacing w:before="40" w:after="0"/>
+      <w:outlineLvl w:val="8"/>
+    </w:pPr>
+    <w:rPr>
+      <w:rFonts w:asciiTheme="majorHAnsi" w:eastAsiaTheme="majorEastAsia" w:hAnsiTheme="majorHAnsi" w:cstheme="majorBidi"/>
+      <w:i/>
+      <w:iCs/>
+      <w:color w:val="272727" w:themeColor="text1" w:themeTint="D8"/>
+      <w:sz w:val="21"/>
+      <w:szCs w:val="21"/>
     </w:rPr>
   </w:style>
   <w:style w:type="character" w:default="1" w:styleId="DefaultParagraphFont">
@@ -1457,6 +2510,123 @@
       <w:ind w:left="720"/>
       <w:contextualSpacing/>
     </w:pPr>
+  </w:style>
+  <w:style w:type="character" w:customStyle="1" w:styleId="Heading2Char">
+    <w:name w:val="Heading 2 Char"/>
+    <w:basedOn w:val="DefaultParagraphFont"/>
+    <w:link w:val="Heading2"/>
+    <w:uiPriority w:val="9"/>
+    <w:rsid w:val="004A6D0D"/>
+    <w:rPr>
+      <w:rFonts w:asciiTheme="majorHAnsi" w:eastAsiaTheme="majorEastAsia" w:hAnsiTheme="majorHAnsi" w:cstheme="majorBidi"/>
+      <w:color w:val="2F5496" w:themeColor="accent1" w:themeShade="BF"/>
+      <w:sz w:val="26"/>
+      <w:szCs w:val="26"/>
+      <w:lang w:val="en-GB"/>
+    </w:rPr>
+  </w:style>
+  <w:style w:type="character" w:customStyle="1" w:styleId="Heading3Char">
+    <w:name w:val="Heading 3 Char"/>
+    <w:basedOn w:val="DefaultParagraphFont"/>
+    <w:link w:val="Heading3"/>
+    <w:uiPriority w:val="9"/>
+    <w:semiHidden/>
+    <w:rsid w:val="004A6D0D"/>
+    <w:rPr>
+      <w:rFonts w:asciiTheme="majorHAnsi" w:eastAsiaTheme="majorEastAsia" w:hAnsiTheme="majorHAnsi" w:cstheme="majorBidi"/>
+      <w:color w:val="1F3763" w:themeColor="accent1" w:themeShade="7F"/>
+      <w:sz w:val="24"/>
+      <w:szCs w:val="24"/>
+      <w:lang w:val="en-GB"/>
+    </w:rPr>
+  </w:style>
+  <w:style w:type="character" w:customStyle="1" w:styleId="Heading4Char">
+    <w:name w:val="Heading 4 Char"/>
+    <w:basedOn w:val="DefaultParagraphFont"/>
+    <w:link w:val="Heading4"/>
+    <w:uiPriority w:val="9"/>
+    <w:semiHidden/>
+    <w:rsid w:val="004A6D0D"/>
+    <w:rPr>
+      <w:rFonts w:asciiTheme="majorHAnsi" w:eastAsiaTheme="majorEastAsia" w:hAnsiTheme="majorHAnsi" w:cstheme="majorBidi"/>
+      <w:i/>
+      <w:iCs/>
+      <w:color w:val="2F5496" w:themeColor="accent1" w:themeShade="BF"/>
+      <w:lang w:val="en-GB"/>
+    </w:rPr>
+  </w:style>
+  <w:style w:type="character" w:customStyle="1" w:styleId="Heading5Char">
+    <w:name w:val="Heading 5 Char"/>
+    <w:basedOn w:val="DefaultParagraphFont"/>
+    <w:link w:val="Heading5"/>
+    <w:uiPriority w:val="9"/>
+    <w:semiHidden/>
+    <w:rsid w:val="004A6D0D"/>
+    <w:rPr>
+      <w:rFonts w:asciiTheme="majorHAnsi" w:eastAsiaTheme="majorEastAsia" w:hAnsiTheme="majorHAnsi" w:cstheme="majorBidi"/>
+      <w:color w:val="2F5496" w:themeColor="accent1" w:themeShade="BF"/>
+      <w:lang w:val="en-GB"/>
+    </w:rPr>
+  </w:style>
+  <w:style w:type="character" w:customStyle="1" w:styleId="Heading6Char">
+    <w:name w:val="Heading 6 Char"/>
+    <w:basedOn w:val="DefaultParagraphFont"/>
+    <w:link w:val="Heading6"/>
+    <w:uiPriority w:val="9"/>
+    <w:semiHidden/>
+    <w:rsid w:val="004A6D0D"/>
+    <w:rPr>
+      <w:rFonts w:asciiTheme="majorHAnsi" w:eastAsiaTheme="majorEastAsia" w:hAnsiTheme="majorHAnsi" w:cstheme="majorBidi"/>
+      <w:color w:val="1F3763" w:themeColor="accent1" w:themeShade="7F"/>
+      <w:lang w:val="en-GB"/>
+    </w:rPr>
+  </w:style>
+  <w:style w:type="character" w:customStyle="1" w:styleId="Heading7Char">
+    <w:name w:val="Heading 7 Char"/>
+    <w:basedOn w:val="DefaultParagraphFont"/>
+    <w:link w:val="Heading7"/>
+    <w:uiPriority w:val="9"/>
+    <w:semiHidden/>
+    <w:rsid w:val="004A6D0D"/>
+    <w:rPr>
+      <w:rFonts w:asciiTheme="majorHAnsi" w:eastAsiaTheme="majorEastAsia" w:hAnsiTheme="majorHAnsi" w:cstheme="majorBidi"/>
+      <w:i/>
+      <w:iCs/>
+      <w:color w:val="1F3763" w:themeColor="accent1" w:themeShade="7F"/>
+      <w:lang w:val="en-GB"/>
+    </w:rPr>
+  </w:style>
+  <w:style w:type="character" w:customStyle="1" w:styleId="Heading8Char">
+    <w:name w:val="Heading 8 Char"/>
+    <w:basedOn w:val="DefaultParagraphFont"/>
+    <w:link w:val="Heading8"/>
+    <w:uiPriority w:val="9"/>
+    <w:semiHidden/>
+    <w:rsid w:val="004A6D0D"/>
+    <w:rPr>
+      <w:rFonts w:asciiTheme="majorHAnsi" w:eastAsiaTheme="majorEastAsia" w:hAnsiTheme="majorHAnsi" w:cstheme="majorBidi"/>
+      <w:color w:val="272727" w:themeColor="text1" w:themeTint="D8"/>
+      <w:sz w:val="21"/>
+      <w:szCs w:val="21"/>
+      <w:lang w:val="en-GB"/>
+    </w:rPr>
+  </w:style>
+  <w:style w:type="character" w:customStyle="1" w:styleId="Heading9Char">
+    <w:name w:val="Heading 9 Char"/>
+    <w:basedOn w:val="DefaultParagraphFont"/>
+    <w:link w:val="Heading9"/>
+    <w:uiPriority w:val="9"/>
+    <w:semiHidden/>
+    <w:rsid w:val="004A6D0D"/>
+    <w:rPr>
+      <w:rFonts w:asciiTheme="majorHAnsi" w:eastAsiaTheme="majorEastAsia" w:hAnsiTheme="majorHAnsi" w:cstheme="majorBidi"/>
+      <w:i/>
+      <w:iCs/>
+      <w:color w:val="272727" w:themeColor="text1" w:themeTint="D8"/>
+      <w:sz w:val="21"/>
+      <w:szCs w:val="21"/>
+      <w:lang w:val="en-GB"/>
+    </w:rPr>
   </w:style>
 </w:styles>
 </file>

</xml_diff>